<commit_message>
troubleshooting error on contributor end
</commit_message>
<xml_diff>
--- a/006_Most_Wanted_User_Stories.docx
+++ b/006_Most_Wanted_User_Stories.docx
@@ -97,10 +97,7 @@
       </w:r>
       <w:proofErr w:type="gramEnd"/>
       <w:r>
-        <w:t xml:space="preserve"> typical in production, you may use only two files for this project, an HTML file and a JS file for th</w:t>
-      </w:r>
-      <w:r>
-        <w:t>e application.</w:t>
+        <w:t xml:space="preserve"> typical in production, you may use only two files for this project, an HTML file and a JS file for the application.</w:t>
       </w:r>
       <w:r>
         <w:br/>
@@ -142,18 +139,24 @@
       </w:r>
     </w:p>
     <w:p>
+      <w:pPr>
+        <w:rPr>
+          <w:strike/>
+        </w:rPr>
+      </w:pPr>
       <w:r>
         <w:rPr>
           <w:b/>
           <w:bCs/>
+          <w:strike/>
         </w:rPr>
         <w:t xml:space="preserve">(5 points): </w:t>
       </w:r>
       <w:r>
-        <w:t>As a developer, I want to run validation on any user input, ensuring that a user is re-prompte</w:t>
-      </w:r>
-      <w:r>
-        <w:t>d when they provide invalid input.</w:t>
+        <w:rPr>
+          <w:strike/>
+        </w:rPr>
+        <w:t>As a developer, I want to run validation on any user input, ensuring that a user is re-prompted when they provide invalid input.</w:t>
       </w:r>
     </w:p>
     <w:p>
@@ -187,35 +190,25 @@
         <w:rPr>
           <w:b/>
           <w:bCs/>
-          <w:strike/>
         </w:rPr>
         <w:t xml:space="preserve">(20 points): </w:t>
       </w:r>
       <w:r>
-        <w:rPr>
-          <w:strike/>
-        </w:rPr>
-        <w:t>As a user, I want to be able to sear</w:t>
-      </w:r>
-      <w:r>
-        <w:rPr>
-          <w:strike/>
-        </w:rPr>
-        <w:t>ch for someone based on 2-5 criteria.  (</w:t>
+        <w:t>As a user, I want to be able to search for someone based on 2-5 criteria.  (</w:t>
       </w:r>
       <w:proofErr w:type="spellStart"/>
       <w:r>
-        <w:rPr>
-          <w:strike/>
-        </w:rPr>
         <w:t>I.e</w:t>
       </w:r>
       <w:proofErr w:type="spellEnd"/>
       <w:r>
-        <w:rPr>
-          <w:strike/>
-        </w:rPr>
-        <w:t xml:space="preserve"> if you search for Gender: male and Eye Color: blue, </w:t>
+        <w:t xml:space="preserve"> if you search for Gender: male and Eye Color: blue,</w:t>
+      </w:r>
+      <w:r>
+        <w:rPr>
+          <w:strike/>
+        </w:rPr>
+        <w:t xml:space="preserve"> </w:t>
       </w:r>
       <w:r>
         <w:t>you should get back a list of people who match the search)</w:t>
@@ -238,13 +231,7 @@
         <w:rPr>
           <w:strike/>
         </w:rPr>
-        <w:t>As a user, I want to be able to look up someone’s information after I find them with the</w:t>
-      </w:r>
-      <w:r>
-        <w:rPr>
-          <w:strike/>
-        </w:rPr>
-        <w:t xml:space="preserve"> program (display values for the various traits of the found person).</w:t>
+        <w:t>As a user, I want to be able to look up someone’s information after I find them with the program (display values for the various traits of the found person).</w:t>
       </w:r>
     </w:p>
     <w:p>
@@ -276,10 +263,7 @@
         <w:t xml:space="preserve">(20 points): </w:t>
       </w:r>
       <w:r>
-        <w:t>As a user</w:t>
-      </w:r>
-      <w:r>
-        <w:t>, I want to be able look up someone’s immediate family members after I find them with the program (display the names of the family members and their relation to the found person.  Parents, spouse, and siblings).</w:t>
+        <w:t>As a user, I want to be able look up someone’s immediate family members after I find them with the program (display the names of the family members and their relation to the found person.  Parents, spouse, and siblings).</w:t>
       </w:r>
     </w:p>
     <w:p/>

</xml_diff>